<commit_message>
reparado: mejora en el archivo template para evitar el desplazamiento de las imagenes en el pie de pagina
</commit_message>
<xml_diff>
--- a/templates/programa_template_copia.docx
+++ b/templates/programa_template_copia.docx
@@ -437,7 +437,6 @@
           <w:color w:val="262626" w:themeColor="text1" w:themeTint="D9"/>
           <w:sz w:val="24"/>
           <w:szCs w:val="24"/>
-          <w:u w:val="single"/>
         </w:rPr>
       </w:pPr>
     </w:p>
@@ -451,7 +450,6 @@
       <w:pgSz w:w="12240" w:h="15840"/>
       <w:pgMar w:top="1418" w:right="1134" w:bottom="1134" w:left="1701" w:header="720" w:footer="720" w:gutter="0"/>
       <w:cols w:space="720"/>
-      <w:titlePg/>
       <w:docGrid w:linePitch="299"/>
     </w:sectPr>
   </w:body>
@@ -541,7 +539,7 @@
       </w:drawing>
     </w:r>
     <w:r>
-      <w:t xml:space="preserve">                                                                                                                         </w:t>
+      <w:t xml:space="preserve">                                                                                                               </w:t>
     </w:r>
     <w:r>
       <w:rPr>
@@ -599,17 +597,31 @@
   <w:p>
     <w:pPr>
       <w:pStyle w:val="Piedepgina"/>
+      <w:rPr>
+        <w:sz w:val="24"/>
+        <w:szCs w:val="24"/>
+      </w:rPr>
     </w:pPr>
     <w:r>
       <w:rPr>
         <w:noProof/>
+        <w:sz w:val="24"/>
+        <w:szCs w:val="24"/>
         <w:lang w:val="es-AR" w:eastAsia="es-AR"/>
       </w:rPr>
       <w:drawing>
-        <wp:inline distT="0" distB="0" distL="0" distR="0" wp14:anchorId="29229CA7" wp14:editId="2FE070EF">
+        <wp:anchor distT="0" distB="0" distL="114300" distR="114300" simplePos="0" relativeHeight="251662336" behindDoc="1" locked="0" layoutInCell="1" allowOverlap="1" wp14:anchorId="10973829" wp14:editId="00BE83CC">
+          <wp:simplePos x="0" y="0"/>
+          <wp:positionH relativeFrom="margin">
+            <wp:align>left</wp:align>
+          </wp:positionH>
+          <wp:positionV relativeFrom="paragraph">
+            <wp:posOffset>0</wp:posOffset>
+          </wp:positionV>
           <wp:extent cx="628650" cy="628650"/>
           <wp:effectExtent l="0" t="0" r="0" b="0"/>
-          <wp:docPr id="1415700336" name="Imagen 1415700336" descr="Texto, Logotipo&#10;&#10;Descripción generada automáticamente"/>
+          <wp:wrapNone/>
+          <wp:docPr id="1677961613" name="Imagen 1677961613" descr="Texto, Logotipo&#10;&#10;Descripción generada automáticamente"/>
           <wp:cNvGraphicFramePr>
             <a:graphicFrameLocks xmlns:a="http://schemas.openxmlformats.org/drawingml/2006/main" noChangeAspect="1"/>
           </wp:cNvGraphicFramePr>
@@ -644,21 +656,97 @@
               </pic:pic>
             </a:graphicData>
           </a:graphic>
+          <wp14:sizeRelH relativeFrom="page">
+            <wp14:pctWidth>0</wp14:pctWidth>
+          </wp14:sizeRelH>
+          <wp14:sizeRelV relativeFrom="page">
+            <wp14:pctHeight>0</wp14:pctHeight>
+          </wp14:sizeRelV>
+        </wp:anchor>
+      </w:drawing>
+    </w:r>
+    <w:r>
+      <w:rPr>
+        <w:sz w:val="24"/>
+        <w:szCs w:val="24"/>
+      </w:rPr>
+      <w:t xml:space="preserve">      </w:t>
+    </w:r>
+    <w:r>
+      <w:rPr>
+        <w:noProof/>
+        <w:sz w:val="24"/>
+        <w:szCs w:val="24"/>
+        <w:lang w:val="es-AR" w:eastAsia="es-AR"/>
+      </w:rPr>
+      <w:drawing>
+        <wp:inline distT="0" distB="0" distL="0" distR="0" wp14:anchorId="7816E4CF" wp14:editId="2154DBE0">
+          <wp:extent cx="628650" cy="628650"/>
+          <wp:effectExtent l="0" t="0" r="0" b="0"/>
+          <wp:docPr id="1415700336" name="Imagen 1415700336" descr="Texto, Logotipo&#10;&#10;Descripción generada automáticamente"/>
+          <wp:cNvGraphicFramePr>
+            <a:graphicFrameLocks xmlns:a="http://schemas.openxmlformats.org/drawingml/2006/main" noChangeAspect="1"/>
+          </wp:cNvGraphicFramePr>
+          <a:graphic xmlns:a="http://schemas.openxmlformats.org/drawingml/2006/main">
+            <a:graphicData uri="http://schemas.openxmlformats.org/drawingml/2006/picture">
+              <pic:pic xmlns:pic="http://schemas.openxmlformats.org/drawingml/2006/picture">
+                <pic:nvPicPr>
+                  <pic:cNvPr id="0" name=""/>
+                  <pic:cNvPicPr/>
+                </pic:nvPicPr>
+                <pic:blipFill>
+                  <a:blip r:embed="rId1">
+                    <a:alphaModFix amt="0"/>
+                    <a:extLst>
+                      <a:ext uri="{28A0092B-C50C-407E-A947-70E740481C1C}">
+                        <a14:useLocalDpi xmlns:a14="http://schemas.microsoft.com/office/drawing/2010/main" val="0"/>
+                      </a:ext>
+                    </a:extLst>
+                  </a:blip>
+                  <a:stretch>
+                    <a:fillRect/>
+                  </a:stretch>
+                </pic:blipFill>
+                <pic:spPr>
+                  <a:xfrm>
+                    <a:off x="0" y="0"/>
+                    <a:ext cx="628650" cy="628650"/>
+                  </a:xfrm>
+                  <a:prstGeom prst="rect">
+                    <a:avLst/>
+                  </a:prstGeom>
+                </pic:spPr>
+              </pic:pic>
+            </a:graphicData>
+          </a:graphic>
         </wp:inline>
       </w:drawing>
     </w:r>
     <w:r>
-      <w:t xml:space="preserve">                                                                                                                         </w:t>
+      <w:rPr>
+        <w:sz w:val="24"/>
+        <w:szCs w:val="24"/>
+      </w:rPr>
+      <w:t xml:space="preserve">                                                                                                                   </w:t>
     </w:r>
     <w:r>
       <w:rPr>
         <w:noProof/>
-        <w:lang w:val="es-AR" w:eastAsia="es-AR"/>
+        <w:sz w:val="24"/>
+        <w:szCs w:val="24"/>
       </w:rPr>
       <w:drawing>
-        <wp:inline distT="0" distB="0" distL="0" distR="0" wp14:anchorId="44626E11" wp14:editId="0F254EFB">
+        <wp:anchor distT="0" distB="0" distL="114300" distR="114300" simplePos="0" relativeHeight="251661312" behindDoc="1" locked="0" layoutInCell="1" allowOverlap="1" wp14:anchorId="44626E11" wp14:editId="6829B094">
+          <wp:simplePos x="0" y="0"/>
+          <wp:positionH relativeFrom="margin">
+            <wp:align>right</wp:align>
+          </wp:positionH>
+          <wp:positionV relativeFrom="paragraph">
+            <wp:posOffset>0</wp:posOffset>
+          </wp:positionV>
           <wp:extent cx="628650" cy="628650"/>
           <wp:effectExtent l="0" t="0" r="0" b="0"/>
+          <wp:wrapNone/>
           <wp:docPr id="352777688" name="Imagen 352777688" descr="Forma&#10;&#10;Descripción generada automáticamente con confianza baja"/>
           <wp:cNvGraphicFramePr>
             <a:graphicFrameLocks xmlns:a="http://schemas.openxmlformats.org/drawingml/2006/main" noChangeAspect="1"/>
@@ -694,7 +782,13 @@
               </pic:pic>
             </a:graphicData>
           </a:graphic>
-        </wp:inline>
+          <wp14:sizeRelH relativeFrom="page">
+            <wp14:pctWidth>0</wp14:pctWidth>
+          </wp14:sizeRelH>
+          <wp14:sizeRelV relativeFrom="page">
+            <wp14:pctHeight>0</wp14:pctHeight>
+          </wp14:sizeRelV>
+        </wp:anchor>
       </w:drawing>
     </w:r>
   </w:p>
@@ -3007,61 +3101,61 @@
       </w:pPr>
     </w:lvl>
   </w:abstractNum>
-  <w:num w:numId="1" w16cid:durableId="1326012833">
+  <w:num w:numId="1" w16cid:durableId="1546092521">
     <w:abstractNumId w:val="9"/>
   </w:num>
-  <w:num w:numId="2" w16cid:durableId="9071457">
+  <w:num w:numId="2" w16cid:durableId="1020592587">
     <w:abstractNumId w:val="15"/>
   </w:num>
-  <w:num w:numId="3" w16cid:durableId="1675916163">
+  <w:num w:numId="3" w16cid:durableId="1888183309">
     <w:abstractNumId w:val="5"/>
   </w:num>
-  <w:num w:numId="4" w16cid:durableId="1033726188">
+  <w:num w:numId="4" w16cid:durableId="1417945565">
     <w:abstractNumId w:val="7"/>
   </w:num>
-  <w:num w:numId="5" w16cid:durableId="811216614">
+  <w:num w:numId="5" w16cid:durableId="1963490689">
     <w:abstractNumId w:val="0"/>
   </w:num>
-  <w:num w:numId="6" w16cid:durableId="902369595">
+  <w:num w:numId="6" w16cid:durableId="1923755867">
     <w:abstractNumId w:val="2"/>
   </w:num>
-  <w:num w:numId="7" w16cid:durableId="1659842564">
+  <w:num w:numId="7" w16cid:durableId="325742073">
     <w:abstractNumId w:val="16"/>
   </w:num>
-  <w:num w:numId="8" w16cid:durableId="1119880956">
+  <w:num w:numId="8" w16cid:durableId="946502604">
     <w:abstractNumId w:val="8"/>
   </w:num>
-  <w:num w:numId="9" w16cid:durableId="1197430784">
+  <w:num w:numId="9" w16cid:durableId="189344035">
     <w:abstractNumId w:val="1"/>
   </w:num>
-  <w:num w:numId="10" w16cid:durableId="239872213">
+  <w:num w:numId="10" w16cid:durableId="73360604">
     <w:abstractNumId w:val="13"/>
   </w:num>
-  <w:num w:numId="11" w16cid:durableId="345521494">
+  <w:num w:numId="11" w16cid:durableId="1041050550">
     <w:abstractNumId w:val="11"/>
   </w:num>
-  <w:num w:numId="12" w16cid:durableId="2085835261">
+  <w:num w:numId="12" w16cid:durableId="430589821">
     <w:abstractNumId w:val="14"/>
   </w:num>
-  <w:num w:numId="13" w16cid:durableId="688532331">
+  <w:num w:numId="13" w16cid:durableId="472062261">
     <w:abstractNumId w:val="17"/>
   </w:num>
-  <w:num w:numId="14" w16cid:durableId="1896812921">
+  <w:num w:numId="14" w16cid:durableId="1320814353">
     <w:abstractNumId w:val="3"/>
   </w:num>
-  <w:num w:numId="15" w16cid:durableId="1900703490">
+  <w:num w:numId="15" w16cid:durableId="2135100908">
     <w:abstractNumId w:val="12"/>
   </w:num>
-  <w:num w:numId="16" w16cid:durableId="1275938257">
+  <w:num w:numId="16" w16cid:durableId="822433649">
     <w:abstractNumId w:val="10"/>
   </w:num>
-  <w:num w:numId="17" w16cid:durableId="1538084692">
+  <w:num w:numId="17" w16cid:durableId="1527208696">
     <w:abstractNumId w:val="6"/>
   </w:num>
-  <w:num w:numId="18" w16cid:durableId="1582595802">
+  <w:num w:numId="18" w16cid:durableId="862133743">
     <w:abstractNumId w:val="18"/>
   </w:num>
-  <w:num w:numId="19" w16cid:durableId="1599288164">
+  <w:num w:numId="19" w16cid:durableId="1942494366">
     <w:abstractNumId w:val="4"/>
   </w:num>
 </w:numbering>

</xml_diff>

<commit_message>
reparado: template con pie de pagina y un margen
</commit_message>
<xml_diff>
--- a/templates/programa_template_copia.docx
+++ b/templates/programa_template_copia.docx
@@ -487,6 +487,11 @@
 
 <file path=word/footer2.xml><?xml version="1.0" encoding="utf-8"?>
 <w:ftr xmlns:wpc="http://schemas.microsoft.com/office/word/2010/wordprocessingCanvas" xmlns:cx="http://schemas.microsoft.com/office/drawing/2014/chartex" xmlns:cx1="http://schemas.microsoft.com/office/drawing/2015/9/8/chartex" xmlns:cx2="http://schemas.microsoft.com/office/drawing/2015/10/21/chartex" xmlns:cx3="http://schemas.microsoft.com/office/drawing/2016/5/9/chartex" xmlns:cx4="http://schemas.microsoft.com/office/drawing/2016/5/10/chartex" xmlns:cx5="http://schemas.microsoft.com/office/drawing/2016/5/11/chartex" xmlns:cx6="http://schemas.microsoft.com/office/drawing/2016/5/12/chartex" xmlns:cx7="http://schemas.microsoft.com/office/drawing/2016/5/13/chartex" xmlns:cx8="http://schemas.microsoft.com/office/drawing/2016/5/14/chartex" xmlns:mc="http://schemas.openxmlformats.org/markup-compatibility/2006" xmlns:aink="http://schemas.microsoft.com/office/drawing/2016/ink" xmlns:am3d="http://schemas.microsoft.com/office/drawing/2017/model3d" xmlns:o="urn:schemas-microsoft-com:office:office" xmlns:oel="http://schemas.microsoft.com/office/2019/extlst" xmlns:r="http://schemas.openxmlformats.org/officeDocument/2006/relationships" xmlns:m="http://schemas.openxmlformats.org/officeDocument/2006/math" xmlns:v="urn:schemas-microsoft-com:vml" xmlns:wp14="http://schemas.microsoft.com/office/word/2010/wordprocessingDrawing" xmlns:wp="http://schemas.openxmlformats.org/drawingml/2006/wordprocessingDrawing" xmlns:w10="urn:schemas-microsoft-com:office:word" xmlns:w="http://schemas.openxmlformats.org/wordprocessingml/2006/main" xmlns:w14="http://schemas.microsoft.com/office/word/2010/wordml" xmlns:w15="http://schemas.microsoft.com/office/word/2012/wordml" xmlns:w16cex="http://schemas.microsoft.com/office/word/2018/wordml/cex" xmlns:w16cid="http://schemas.microsoft.com/office/word/2016/wordml/cid" xmlns:w16="http://schemas.microsoft.com/office/word/2018/wordml" xmlns:w16du="http://schemas.microsoft.com/office/word/2023/wordml/word16du" xmlns:w16sdtdh="http://schemas.microsoft.com/office/word/2020/wordml/sdtdatahash" xmlns:w16sdtfl="http://schemas.microsoft.com/office/word/2024/wordml/sdtformatlock" xmlns:w16se="http://schemas.microsoft.com/office/word/2015/wordml/symex" xmlns:wpg="http://schemas.microsoft.com/office/word/2010/wordprocessingGroup" xmlns:wpi="http://schemas.microsoft.com/office/word/2010/wordprocessingInk" xmlns:wne="http://schemas.microsoft.com/office/word/2006/wordml" xmlns:wps="http://schemas.microsoft.com/office/word/2010/wordprocessingShape" mc:Ignorable="w14 w15 w16se w16cid w16 w16cex w16sdtdh w16sdtfl w16du wp14">
+  <w:p>
+    <w:pPr>
+      <w:pStyle w:val="Piedepgina"/>
+    </w:pPr>
+  </w:p>
   <w:p>
     <w:pPr>
       <w:pStyle w:val="Piedepgina"/>

</xml_diff>